<commit_message>
Novas anotações sobre iframes
</commit_message>
<xml_diff>
--- a/anotacoes/HTML5 e CSS3 - Cap 22 - aula 02 - Configurando iframes.docx
+++ b/anotacoes/HTML5 e CSS3 - Cap 22 - aula 02 - Configurando iframes.docx
@@ -206,23 +206,7 @@
           <w:sz w:val="28"/>
           <w:szCs w:val="28"/>
         </w:rPr>
-        <w:t xml:space="preserve"> do tipo: </w:t>
-      </w:r>
-      <w:proofErr w:type="gramStart"/>
-      <w:r>
-        <w:rPr>
-          <w:sz w:val="28"/>
-          <w:szCs w:val="28"/>
-        </w:rPr>
-        <w:t>[ Seu</w:t>
-      </w:r>
-      <w:proofErr w:type="gramEnd"/>
-      <w:r>
-        <w:rPr>
-          <w:sz w:val="28"/>
-          <w:szCs w:val="28"/>
-        </w:rPr>
-        <w:t xml:space="preserve"> navegador não é compatível com isso ]</w:t>
+        <w:t xml:space="preserve"> do tipo: [ Seu navegador não é compatível com isso ]</w:t>
       </w:r>
     </w:p>
     <w:p>
@@ -1612,16 +1596,14 @@
         <w:lastRenderedPageBreak/>
         <w:t xml:space="preserve">OBS: Caso você faça a mesma configuração na CSS, </w:t>
       </w:r>
-      <w:proofErr w:type="gramStart"/>
       <w:r>
         <w:rPr>
           <w:color w:val="000000" w:themeColor="text1"/>
           <w:sz w:val="28"/>
           <w:szCs w:val="28"/>
         </w:rPr>
-        <w:t>as definições da CSS sobressai</w:t>
-      </w:r>
-      <w:proofErr w:type="gramEnd"/>
+        <w:t>as definições da CSS sobressaem</w:t>
+      </w:r>
       <w:r>
         <w:rPr>
           <w:color w:val="000000" w:themeColor="text1"/>
@@ -1834,16 +1816,14 @@
         </w:rPr>
         <w:t xml:space="preserve">No (não </w:t>
       </w:r>
-      <w:proofErr w:type="spellStart"/>
       <w:r>
         <w:rPr>
           <w:color w:val="000000" w:themeColor="text1"/>
           <w:sz w:val="28"/>
           <w:szCs w:val="28"/>
         </w:rPr>
-        <w:t>trás</w:t>
-      </w:r>
-      <w:proofErr w:type="spellEnd"/>
+        <w:t>traz</w:t>
+      </w:r>
       <w:r>
         <w:rPr>
           <w:color w:val="000000" w:themeColor="text1"/>

</xml_diff>